<commit_message>
finita parte cd e cm
</commit_message>
<xml_diff>
--- a/cosaManca.docx
+++ b/cosaManca.docx
@@ -341,92 +341,56 @@
         <w:rPr>
           <w:highlight w:val="green"/>
         </w:rPr>
-        <w:t>Statico</w:t>
-      </w:r>
-      <w:r>
-        <w:rPr>
-          <w:highlight w:val="green"/>
+        <w:t>Statico,  Analisi</w:t>
+      </w:r>
+      <w:proofErr w:type="gramEnd"/>
+      <w:r>
+        <w:rPr>
+          <w:highlight w:val="green"/>
+        </w:rPr>
+        <w:t xml:space="preserve"> statica,</w:t>
+      </w:r>
+      <w:r>
+        <w:rPr>
+          <w:highlight w:val="yellow"/>
+        </w:rPr>
+        <w:t xml:space="preserve"> Code review, Altri tipi di test statici</w:t>
+      </w:r>
+    </w:p>
+    <w:p>
+      <w:pPr>
+        <w:rPr>
+          <w:highlight w:val="red"/>
+        </w:rPr>
+      </w:pPr>
+      <w:r>
+        <w:rPr>
+          <w:highlight w:val="red"/>
+        </w:rPr>
+        <w:t>• Dinamico</w:t>
+      </w:r>
+      <w:r>
+        <w:rPr>
+          <w:highlight w:val="red"/>
         </w:rPr>
         <w:t xml:space="preserve">, </w:t>
       </w:r>
       <w:r>
         <w:rPr>
-          <w:highlight w:val="green"/>
-        </w:rPr>
-        <w:t xml:space="preserve"> Analisi</w:t>
+          <w:highlight w:val="red"/>
+        </w:rPr>
+        <w:t xml:space="preserve">Pratiche utilizzate (TDD </w:t>
+      </w:r>
+      <w:proofErr w:type="gramStart"/>
+      <w:r>
+        <w:rPr>
+          <w:highlight w:val="red"/>
+        </w:rPr>
+        <w:t>etc..</w:t>
       </w:r>
       <w:proofErr w:type="gramEnd"/>
       <w:r>
         <w:rPr>
-          <w:highlight w:val="green"/>
-        </w:rPr>
-        <w:t xml:space="preserve"> statica</w:t>
-      </w:r>
-      <w:r>
-        <w:rPr>
-          <w:highlight w:val="green"/>
-        </w:rPr>
-        <w:t>,</w:t>
-      </w:r>
-      <w:r>
-        <w:rPr>
-          <w:highlight w:val="yellow"/>
-        </w:rPr>
-        <w:t xml:space="preserve"> </w:t>
-      </w:r>
-      <w:r>
-        <w:rPr>
-          <w:highlight w:val="yellow"/>
-        </w:rPr>
-        <w:t>Code review</w:t>
-      </w:r>
-      <w:r>
-        <w:rPr>
-          <w:highlight w:val="yellow"/>
-        </w:rPr>
-        <w:t xml:space="preserve">, </w:t>
-      </w:r>
-      <w:r>
-        <w:rPr>
-          <w:highlight w:val="yellow"/>
-        </w:rPr>
-        <w:t>Altri tipi di test statici</w:t>
-      </w:r>
-    </w:p>
-    <w:p>
-      <w:pPr>
-        <w:rPr>
-          <w:highlight w:val="red"/>
-        </w:rPr>
-      </w:pPr>
-      <w:r>
-        <w:rPr>
-          <w:highlight w:val="red"/>
-        </w:rPr>
-        <w:t>• Dinamico</w:t>
-      </w:r>
-      <w:r>
-        <w:rPr>
-          <w:highlight w:val="red"/>
-        </w:rPr>
-        <w:t xml:space="preserve">, </w:t>
-      </w:r>
-      <w:r>
-        <w:rPr>
-          <w:highlight w:val="red"/>
-        </w:rPr>
-        <w:t xml:space="preserve">Pratiche utilizzate (TDD </w:t>
-      </w:r>
-      <w:proofErr w:type="gramStart"/>
-      <w:r>
-        <w:rPr>
-          <w:highlight w:val="red"/>
-        </w:rPr>
-        <w:t>etc..</w:t>
-      </w:r>
-      <w:proofErr w:type="gramEnd"/>
-      <w:r>
-        <w:rPr>
           <w:highlight w:val="red"/>
         </w:rPr>
         <w:t>)</w:t>
@@ -442,19 +406,7 @@
         <w:rPr>
           <w:highlight w:val="green"/>
         </w:rPr>
-        <w:t>• Funzionali</w:t>
-      </w:r>
-      <w:r>
-        <w:rPr>
-          <w:highlight w:val="green"/>
-        </w:rPr>
-        <w:t xml:space="preserve">, </w:t>
-      </w:r>
-      <w:r>
-        <w:rPr>
-          <w:highlight w:val="green"/>
-        </w:rPr>
-        <w:t>Unit testing</w:t>
+        <w:t>• Funzionali, Unit testing</w:t>
       </w:r>
     </w:p>
     <w:p>
@@ -694,26 +646,26 @@
     <w:p>
       <w:pPr>
         <w:rPr>
-          <w:highlight w:val="red"/>
-        </w:rPr>
-      </w:pPr>
-      <w:r>
-        <w:rPr>
-          <w:highlight w:val="red"/>
+          <w:highlight w:val="green"/>
+        </w:rPr>
+      </w:pPr>
+      <w:r>
+        <w:rPr>
+          <w:highlight w:val="green"/>
         </w:rPr>
         <w:t xml:space="preserve">• Link allo strumento utilizzato come </w:t>
       </w:r>
       <w:proofErr w:type="spellStart"/>
       <w:r>
         <w:rPr>
-          <w:highlight w:val="red"/>
+          <w:highlight w:val="green"/>
         </w:rPr>
         <w:t>artifact</w:t>
       </w:r>
       <w:proofErr w:type="spellEnd"/>
       <w:r>
         <w:rPr>
-          <w:highlight w:val="red"/>
+          <w:highlight w:val="green"/>
         </w:rPr>
         <w:t xml:space="preserve"> repository</w:t>
       </w:r>
@@ -721,12 +673,12 @@
     <w:p>
       <w:pPr>
         <w:rPr>
-          <w:highlight w:val="red"/>
-        </w:rPr>
-      </w:pPr>
-      <w:r>
-        <w:rPr>
-          <w:highlight w:val="red"/>
+          <w:highlight w:val="green"/>
+        </w:rPr>
+      </w:pPr>
+      <w:r>
+        <w:rPr>
+          <w:highlight w:val="green"/>
         </w:rPr>
         <w:t>• Link allo strumento e alle configurazioni utilizzate per gestire le dipendenze</w:t>
       </w:r>
@@ -754,20 +706,20 @@
     <w:p>
       <w:pPr>
         <w:rPr>
-          <w:highlight w:val="red"/>
+          <w:highlight w:val="green"/>
         </w:rPr>
       </w:pPr>
       <w:proofErr w:type="spellStart"/>
       <w:r>
         <w:rPr>
-          <w:highlight w:val="red"/>
+          <w:highlight w:val="green"/>
         </w:rPr>
         <w:t>Continuous</w:t>
       </w:r>
       <w:proofErr w:type="spellEnd"/>
       <w:r>
         <w:rPr>
-          <w:highlight w:val="red"/>
+          <w:highlight w:val="green"/>
         </w:rPr>
         <w:t xml:space="preserve"> Delivery</w:t>
       </w:r>
@@ -775,12 +727,12 @@
     <w:p>
       <w:pPr>
         <w:rPr>
-          <w:highlight w:val="red"/>
-        </w:rPr>
-      </w:pPr>
-      <w:r>
-        <w:rPr>
-          <w:highlight w:val="red"/>
+          <w:highlight w:val="green"/>
+        </w:rPr>
+      </w:pPr>
+      <w:r>
+        <w:rPr>
+          <w:highlight w:val="green"/>
         </w:rPr>
         <w:t>• Link allo strumento utilizzato e alla configurazione della CD pipeline</w:t>
       </w:r>
@@ -788,12 +740,12 @@
     <w:p>
       <w:pPr>
         <w:rPr>
-          <w:highlight w:val="red"/>
-        </w:rPr>
-      </w:pPr>
-      <w:r>
-        <w:rPr>
-          <w:highlight w:val="red"/>
+          <w:highlight w:val="green"/>
+        </w:rPr>
+      </w:pPr>
+      <w:r>
+        <w:rPr>
+          <w:highlight w:val="green"/>
         </w:rPr>
         <w:t>• Descrizione del processo implementato</w:t>
       </w:r>
@@ -804,17 +756,24 @@
           <w:highlight w:val="red"/>
         </w:rPr>
       </w:pPr>
+    </w:p>
+    <w:p>
+      <w:pPr>
+        <w:rPr>
+          <w:highlight w:val="green"/>
+        </w:rPr>
+      </w:pPr>
       <w:proofErr w:type="spellStart"/>
       <w:r>
         <w:rPr>
-          <w:highlight w:val="red"/>
+          <w:highlight w:val="green"/>
         </w:rPr>
         <w:t>Configuration</w:t>
       </w:r>
       <w:proofErr w:type="spellEnd"/>
       <w:r>
         <w:rPr>
-          <w:highlight w:val="red"/>
+          <w:highlight w:val="green"/>
         </w:rPr>
         <w:t xml:space="preserve"> Management Tools</w:t>
       </w:r>
@@ -822,26 +781,26 @@
     <w:p>
       <w:pPr>
         <w:rPr>
-          <w:highlight w:val="red"/>
-        </w:rPr>
-      </w:pPr>
-      <w:r>
-        <w:rPr>
-          <w:highlight w:val="red"/>
+          <w:highlight w:val="green"/>
+        </w:rPr>
+      </w:pPr>
+      <w:r>
+        <w:rPr>
+          <w:highlight w:val="green"/>
         </w:rPr>
         <w:t xml:space="preserve">• Link allo strumento utilizzato e </w:t>
       </w:r>
       <w:proofErr w:type="gramStart"/>
       <w:r>
         <w:rPr>
-          <w:highlight w:val="red"/>
+          <w:highlight w:val="green"/>
         </w:rPr>
         <w:t>alla configurazioni</w:t>
       </w:r>
       <w:proofErr w:type="gramEnd"/>
       <w:r>
         <w:rPr>
-          <w:highlight w:val="red"/>
+          <w:highlight w:val="green"/>
         </w:rPr>
         <w:t xml:space="preserve"> utilizzate per automatizzare il processo di</w:t>
       </w:r>
@@ -849,63 +808,63 @@
     <w:p>
       <w:r>
         <w:rPr>
-          <w:highlight w:val="red"/>
+          <w:highlight w:val="green"/>
         </w:rPr>
         <w:t>rilascio (</w:t>
       </w:r>
       <w:proofErr w:type="spellStart"/>
       <w:r>
         <w:rPr>
-          <w:highlight w:val="red"/>
+          <w:highlight w:val="green"/>
         </w:rPr>
         <w:t>Dockerfile</w:t>
       </w:r>
       <w:proofErr w:type="spellEnd"/>
       <w:r>
         <w:rPr>
-          <w:highlight w:val="red"/>
+          <w:highlight w:val="green"/>
         </w:rPr>
         <w:t xml:space="preserve">, </w:t>
       </w:r>
       <w:proofErr w:type="spellStart"/>
       <w:r>
         <w:rPr>
-          <w:highlight w:val="red"/>
+          <w:highlight w:val="green"/>
         </w:rPr>
         <w:t>playbook</w:t>
       </w:r>
       <w:proofErr w:type="spellEnd"/>
       <w:r>
         <w:rPr>
-          <w:highlight w:val="red"/>
+          <w:highlight w:val="green"/>
         </w:rPr>
         <w:t xml:space="preserve"> </w:t>
       </w:r>
       <w:proofErr w:type="spellStart"/>
       <w:r>
         <w:rPr>
-          <w:highlight w:val="red"/>
+          <w:highlight w:val="green"/>
         </w:rPr>
         <w:t>ansible</w:t>
       </w:r>
       <w:proofErr w:type="spellEnd"/>
       <w:r>
         <w:rPr>
-          <w:highlight w:val="red"/>
+          <w:highlight w:val="green"/>
         </w:rPr>
         <w:t xml:space="preserve">, </w:t>
       </w:r>
       <w:proofErr w:type="gramStart"/>
       <w:r>
         <w:rPr>
-          <w:highlight w:val="red"/>
+          <w:highlight w:val="green"/>
         </w:rPr>
         <w:t>etc..</w:t>
       </w:r>
       <w:proofErr w:type="gramEnd"/>
       <w:r>
         <w:rPr>
-          <w:highlight w:val="red"/>
+          <w:highlight w:val="green"/>
         </w:rPr>
         <w:t>)</w:t>
       </w:r>

</xml_diff>